<commit_message>
Processos extraídos das entrevistas. Alunos participantes: Guilherme Defalque, Guilherme Gloriano, Luiz Henrique Bonifácio e Mariana Vieira
</commit_message>
<xml_diff>
--- a/Documentação/Fase 02/02 - Coletas de Informações.docx
+++ b/Documentação/Fase 02/02 - Coletas de Informações.docx
@@ -24,8 +24,16 @@
     </w:p>
     <w:p>
       <w:r>
-        <w:t>(Processos extraídos das entrevistas)</w:t>
-      </w:r>
+        <w:t>(</w:t>
+      </w:r>
+      <w:r>
+        <w:rPr>
+          <w:sz w:val="24"/>
+        </w:rPr>
+        <w:t>Processos extraídos das entrevistas)</w:t>
+      </w:r>
+      <w:bookmarkStart w:id="0" w:name="_GoBack"/>
+      <w:bookmarkEnd w:id="0"/>
     </w:p>
     <w:p>
       <w:r>
@@ -40,8 +48,6 @@
       <w:r>
         <w:t xml:space="preserve">realizado </w:t>
       </w:r>
-      <w:bookmarkStart w:id="0" w:name="_GoBack"/>
-      <w:bookmarkEnd w:id="0"/>
       <w:r>
         <w:t>a transferência do veículo para o nome da empresa.</w:t>
       </w:r>

</xml_diff>